<commit_message>
last update by Hung Hoang
</commit_message>
<xml_diff>
--- a/RequirementsAnalysis/Report_06_20191.docx
+++ b/RequirementsAnalysis/Report_06_20191.docx
@@ -1225,6 +1225,8 @@
           <w:iCs/>
         </w:rPr>
       </w:pPr>
+      <w:bookmarkStart w:id="0" w:name="_GoBack"/>
+      <w:bookmarkEnd w:id="0"/>
     </w:p>
     <w:sdt>
       <w:sdtPr>
@@ -1279,7 +1281,7 @@
           <w:r>
             <w:fldChar w:fldCharType="separate"/>
           </w:r>
-          <w:hyperlink w:anchor="_Toc28019889" w:history="1">
+          <w:hyperlink w:anchor="_Toc28301098" w:history="1">
             <w:r>
               <w:rPr>
                 <w:rStyle w:val="Hyperlink"/>
@@ -1323,7 +1325,7 @@
                 <w:noProof/>
                 <w:webHidden/>
               </w:rPr>
-              <w:instrText xml:space="preserve"> PAGEREF _Toc28019889 \h </w:instrText>
+              <w:instrText xml:space="preserve"> PAGEREF _Toc28301098 \h </w:instrText>
             </w:r>
             <w:r>
               <w:rPr>
@@ -1368,7 +1370,7 @@
               <w:szCs w:val="22"/>
             </w:rPr>
           </w:pPr>
-          <w:hyperlink w:anchor="_Toc28019890" w:history="1">
+          <w:hyperlink w:anchor="_Toc28301099" w:history="1">
             <w:r>
               <w:rPr>
                 <w:rStyle w:val="Hyperlink"/>
@@ -1395,7 +1397,7 @@
                 <w:noProof/>
                 <w:webHidden/>
               </w:rPr>
-              <w:instrText xml:space="preserve"> PAGEREF _Toc28019890 \h </w:instrText>
+              <w:instrText xml:space="preserve"> PAGEREF _Toc28301099 \h </w:instrText>
             </w:r>
             <w:r>
               <w:rPr>
@@ -1440,7 +1442,7 @@
               <w:szCs w:val="22"/>
             </w:rPr>
           </w:pPr>
-          <w:hyperlink w:anchor="_Toc28019891" w:history="1">
+          <w:hyperlink w:anchor="_Toc28301100" w:history="1">
             <w:r>
               <w:rPr>
                 <w:rStyle w:val="Hyperlink"/>
@@ -1484,7 +1486,7 @@
                 <w:noProof/>
                 <w:webHidden/>
               </w:rPr>
-              <w:instrText xml:space="preserve"> PAGEREF _Toc28019891 \h </w:instrText>
+              <w:instrText xml:space="preserve"> PAGEREF _Toc28301100 \h </w:instrText>
             </w:r>
             <w:r>
               <w:rPr>
@@ -1529,7 +1531,7 @@
               <w:szCs w:val="22"/>
             </w:rPr>
           </w:pPr>
-          <w:hyperlink w:anchor="_Toc28019892" w:history="1">
+          <w:hyperlink w:anchor="_Toc28301101" w:history="1">
             <w:r>
               <w:rPr>
                 <w:rStyle w:val="Hyperlink"/>
@@ -1556,7 +1558,7 @@
                 <w:noProof/>
                 <w:webHidden/>
               </w:rPr>
-              <w:instrText xml:space="preserve"> PAGEREF _Toc28019892 \h </w:instrText>
+              <w:instrText xml:space="preserve"> PAGEREF _Toc28301101 \h </w:instrText>
             </w:r>
             <w:r>
               <w:rPr>
@@ -1601,7 +1603,7 @@
               <w:szCs w:val="22"/>
             </w:rPr>
           </w:pPr>
-          <w:hyperlink w:anchor="_Toc28019895" w:history="1">
+          <w:hyperlink w:anchor="_Toc28301104" w:history="1">
             <w:r>
               <w:rPr>
                 <w:rStyle w:val="Hyperlink"/>
@@ -1645,7 +1647,7 @@
                 <w:noProof/>
                 <w:webHidden/>
               </w:rPr>
-              <w:instrText xml:space="preserve"> PAGEREF _Toc28019895 \h </w:instrText>
+              <w:instrText xml:space="preserve"> PAGEREF _Toc28301104 \h </w:instrText>
             </w:r>
             <w:r>
               <w:rPr>
@@ -1690,7 +1692,7 @@
               <w:szCs w:val="22"/>
             </w:rPr>
           </w:pPr>
-          <w:hyperlink w:anchor="_Toc28019896" w:history="1">
+          <w:hyperlink w:anchor="_Toc28301105" w:history="1">
             <w:r>
               <w:rPr>
                 <w:rStyle w:val="Hyperlink"/>
@@ -1717,7 +1719,7 @@
                 <w:noProof/>
                 <w:webHidden/>
               </w:rPr>
-              <w:instrText xml:space="preserve"> PAGEREF _Toc28019896 \h </w:instrText>
+              <w:instrText xml:space="preserve"> PAGEREF _Toc28301105 \h </w:instrText>
             </w:r>
             <w:r>
               <w:rPr>
@@ -1762,7 +1764,7 @@
               <w:szCs w:val="22"/>
             </w:rPr>
           </w:pPr>
-          <w:hyperlink w:anchor="_Toc28019897" w:history="1">
+          <w:hyperlink w:anchor="_Toc28301106" w:history="1">
             <w:r>
               <w:rPr>
                 <w:rStyle w:val="Hyperlink"/>
@@ -1789,7 +1791,7 @@
                 <w:noProof/>
                 <w:webHidden/>
               </w:rPr>
-              <w:instrText xml:space="preserve"> PAGEREF _Toc28019897 \h </w:instrText>
+              <w:instrText xml:space="preserve"> PAGEREF _Toc28301106 \h </w:instrText>
             </w:r>
             <w:r>
               <w:rPr>
@@ -1834,7 +1836,7 @@
               <w:szCs w:val="22"/>
             </w:rPr>
           </w:pPr>
-          <w:hyperlink w:anchor="_Toc28019898" w:history="1">
+          <w:hyperlink w:anchor="_Toc28301107" w:history="1">
             <w:r>
               <w:rPr>
                 <w:rStyle w:val="Hyperlink"/>
@@ -1861,7 +1863,7 @@
                 <w:noProof/>
                 <w:webHidden/>
               </w:rPr>
-              <w:instrText xml:space="preserve"> PAGEREF _Toc28019898 \h </w:instrText>
+              <w:instrText xml:space="preserve"> PAGEREF _Toc28301107 \h </w:instrText>
             </w:r>
             <w:r>
               <w:rPr>
@@ -1906,7 +1908,7 @@
               <w:szCs w:val="22"/>
             </w:rPr>
           </w:pPr>
-          <w:hyperlink w:anchor="_Toc28019899" w:history="1">
+          <w:hyperlink w:anchor="_Toc28301108" w:history="1">
             <w:r>
               <w:rPr>
                 <w:rStyle w:val="Hyperlink"/>
@@ -1933,7 +1935,7 @@
                 <w:noProof/>
                 <w:webHidden/>
               </w:rPr>
-              <w:instrText xml:space="preserve"> PAGEREF _Toc28019899 \h </w:instrText>
+              <w:instrText xml:space="preserve"> PAGEREF _Toc28301108 \h </w:instrText>
             </w:r>
             <w:r>
               <w:rPr>
@@ -1978,7 +1980,7 @@
               <w:szCs w:val="22"/>
             </w:rPr>
           </w:pPr>
-          <w:hyperlink w:anchor="_Toc28019900" w:history="1">
+          <w:hyperlink w:anchor="_Toc28301109" w:history="1">
             <w:r>
               <w:rPr>
                 <w:rStyle w:val="Hyperlink"/>
@@ -2005,7 +2007,7 @@
                 <w:noProof/>
                 <w:webHidden/>
               </w:rPr>
-              <w:instrText xml:space="preserve"> PAGEREF _Toc28019900 \h </w:instrText>
+              <w:instrText xml:space="preserve"> PAGEREF _Toc28301109 \h </w:instrText>
             </w:r>
             <w:r>
               <w:rPr>
@@ -2050,7 +2052,7 @@
               <w:szCs w:val="22"/>
             </w:rPr>
           </w:pPr>
-          <w:hyperlink w:anchor="_Toc28019901" w:history="1">
+          <w:hyperlink w:anchor="_Toc28301110" w:history="1">
             <w:r>
               <w:rPr>
                 <w:rStyle w:val="Hyperlink"/>
@@ -2094,7 +2096,7 @@
                 <w:noProof/>
                 <w:webHidden/>
               </w:rPr>
-              <w:instrText xml:space="preserve"> PAGEREF _Toc28019901 \h </w:instrText>
+              <w:instrText xml:space="preserve"> PAGEREF _Toc28301110 \h </w:instrText>
             </w:r>
             <w:r>
               <w:rPr>
@@ -2114,7 +2116,7 @@
                 <w:noProof/>
                 <w:webHidden/>
               </w:rPr>
-              <w:t>49</w:t>
+              <w:t>57</w:t>
             </w:r>
             <w:r>
               <w:rPr>
@@ -2139,7 +2141,7 @@
               <w:szCs w:val="22"/>
             </w:rPr>
           </w:pPr>
-          <w:hyperlink w:anchor="_Toc28019902" w:history="1">
+          <w:hyperlink w:anchor="_Toc28301111" w:history="1">
             <w:r>
               <w:rPr>
                 <w:rStyle w:val="Hyperlink"/>
@@ -2166,7 +2168,7 @@
                 <w:noProof/>
                 <w:webHidden/>
               </w:rPr>
-              <w:instrText xml:space="preserve"> PAGEREF _Toc28019902 \h </w:instrText>
+              <w:instrText xml:space="preserve"> PAGEREF _Toc28301111 \h </w:instrText>
             </w:r>
             <w:r>
               <w:rPr>
@@ -2186,7 +2188,7 @@
                 <w:noProof/>
                 <w:webHidden/>
               </w:rPr>
-              <w:t>49</w:t>
+              <w:t>57</w:t>
             </w:r>
             <w:r>
               <w:rPr>
@@ -2273,7 +2275,7 @@
           <w:iCs w:val="0"/>
         </w:rPr>
       </w:pPr>
-      <w:bookmarkStart w:id="0" w:name="_Toc28019889"/>
+      <w:bookmarkStart w:id="1" w:name="_Toc28301098"/>
       <w:r>
         <w:rPr>
           <w:rStyle w:val="Emphasis"/>
@@ -2282,7 +2284,7 @@
         </w:rPr>
         <w:t>GIỚI THIỆU ĐỀ TÀI</w:t>
       </w:r>
-      <w:bookmarkEnd w:id="0"/>
+      <w:bookmarkEnd w:id="1"/>
     </w:p>
     <w:p>
       <w:pPr>
@@ -2296,7 +2298,7 @@
       <w:pPr>
         <w:pStyle w:val="Heading2"/>
       </w:pPr>
-      <w:bookmarkStart w:id="1" w:name="_Toc28019890"/>
+      <w:bookmarkStart w:id="2" w:name="_Toc28301099"/>
       <w:r>
         <w:t xml:space="preserve">Mô </w:t>
       </w:r>
@@ -2306,7 +2308,7 @@
       <w:r>
         <w:t xml:space="preserve"> yêu cầu bài toán</w:t>
       </w:r>
-      <w:bookmarkEnd w:id="1"/>
+      <w:bookmarkEnd w:id="2"/>
     </w:p>
     <w:p>
       <w:pPr>
@@ -2895,7 +2897,7 @@
         </w:rPr>
         <w:lastRenderedPageBreak/>
         <w:drawing>
-          <wp:inline distT="0" distB="0" distL="0" distR="0" wp14:anchorId="0D52B1FA" wp14:editId="38827A5E">
+          <wp:inline distT="0" distB="0" distL="0" distR="0" wp14:anchorId="6505EC64" wp14:editId="2F4AA906">
             <wp:extent cx="5760720" cy="4984115"/>
             <wp:effectExtent l="0" t="0" r="0" b="6985"/>
             <wp:docPr id="1" name="Picture 1"/>
@@ -2969,21 +2971,21 @@
       <w:pPr>
         <w:pStyle w:val="Heading1"/>
       </w:pPr>
-      <w:bookmarkStart w:id="2" w:name="_Toc28019891"/>
+      <w:bookmarkStart w:id="3" w:name="_Toc28301100"/>
       <w:r>
         <w:t>PHÂN TÍCH YÊU CẦU PHẦN MỀM</w:t>
       </w:r>
-      <w:bookmarkEnd w:id="2"/>
+      <w:bookmarkEnd w:id="3"/>
     </w:p>
     <w:p>
       <w:pPr>
         <w:pStyle w:val="Heading2"/>
       </w:pPr>
-      <w:bookmarkStart w:id="3" w:name="_Toc28019892"/>
+      <w:bookmarkStart w:id="4" w:name="_Toc28301101"/>
       <w:r>
         <w:t>Đặc tả chi tiết các use case</w:t>
       </w:r>
-      <w:bookmarkEnd w:id="3"/>
+      <w:bookmarkEnd w:id="4"/>
     </w:p>
     <w:p>
       <w:pPr>
@@ -29495,9 +29497,10 @@
           <w:szCs w:val="28"/>
         </w:rPr>
       </w:pPr>
-      <w:bookmarkStart w:id="4" w:name="_Toc25244468"/>
-      <w:bookmarkStart w:id="5" w:name="_Toc28017254"/>
-      <w:bookmarkStart w:id="6" w:name="_Toc28019893"/>
+      <w:bookmarkStart w:id="5" w:name="_Toc25244468"/>
+      <w:bookmarkStart w:id="6" w:name="_Toc28017254"/>
+      <w:bookmarkStart w:id="7" w:name="_Toc28019893"/>
+      <w:bookmarkStart w:id="8" w:name="_Toc28301102"/>
       <w:r>
         <w:rPr>
           <w:rFonts w:ascii="Times New Roman" w:hAnsi="Times New Roman"/>
@@ -29515,7 +29518,7 @@
         </w:rPr>
         <w:t>Quản lý giỏ hà</w:t>
       </w:r>
-      <w:bookmarkEnd w:id="4"/>
+      <w:bookmarkEnd w:id="5"/>
       <w:r>
         <w:rPr>
           <w:rFonts w:ascii="Times New Roman" w:hAnsi="Times New Roman"/>
@@ -29524,8 +29527,9 @@
         </w:rPr>
         <w:t>ng</w:t>
       </w:r>
-      <w:bookmarkEnd w:id="5"/>
       <w:bookmarkEnd w:id="6"/>
+      <w:bookmarkEnd w:id="7"/>
+      <w:bookmarkEnd w:id="8"/>
     </w:p>
     <w:p>
       <w:pPr>
@@ -30411,7 +30415,7 @@
           <w:szCs w:val="28"/>
         </w:rPr>
       </w:pPr>
-      <w:bookmarkStart w:id="7" w:name="_Toc25244470"/>
+      <w:bookmarkStart w:id="9" w:name="_Toc25244470"/>
     </w:p>
     <w:p>
       <w:pPr>
@@ -30442,7 +30446,7 @@
         </w:rPr>
         <w:t>Xoá sản phẩm</w:t>
       </w:r>
-      <w:bookmarkEnd w:id="7"/>
+      <w:bookmarkEnd w:id="9"/>
     </w:p>
     <w:p/>
     <w:tbl>
@@ -31711,7 +31715,7 @@
           <w:szCs w:val="28"/>
         </w:rPr>
       </w:pPr>
-      <w:bookmarkStart w:id="8" w:name="_Toc25244471"/>
+      <w:bookmarkStart w:id="10" w:name="_Toc25244471"/>
       <w:r>
         <w:rPr>
           <w:b/>
@@ -31721,7 +31725,7 @@
         <w:lastRenderedPageBreak/>
         <w:t xml:space="preserve">Use case 019: Cập nhật </w:t>
       </w:r>
-      <w:bookmarkEnd w:id="8"/>
+      <w:bookmarkEnd w:id="10"/>
       <w:r>
         <w:rPr>
           <w:b/>
@@ -33101,7 +33105,7 @@
       <w:r>
         <w:br w:type="page"/>
       </w:r>
-      <w:bookmarkStart w:id="9" w:name="_Toc25244472"/>
+      <w:bookmarkStart w:id="11" w:name="_Toc25244472"/>
       <w:r>
         <w:rPr>
           <w:b/>
@@ -33111,7 +33115,7 @@
         <w:lastRenderedPageBreak/>
         <w:t>Use case 020: Xem thông tin giỏ hàng</w:t>
       </w:r>
-      <w:bookmarkEnd w:id="9"/>
+      <w:bookmarkEnd w:id="11"/>
     </w:p>
     <w:p>
       <w:pPr>
@@ -33978,7 +33982,7 @@
           <w:szCs w:val="28"/>
         </w:rPr>
       </w:pPr>
-      <w:bookmarkStart w:id="10" w:name="_Toc25244473"/>
+      <w:bookmarkStart w:id="12" w:name="_Toc25244473"/>
       <w:r>
         <w:rPr>
           <w:b/>
@@ -33987,7 +33991,7 @@
         </w:rPr>
         <w:t>Use case 021: Đặt hàng</w:t>
       </w:r>
-      <w:bookmarkEnd w:id="10"/>
+      <w:bookmarkEnd w:id="12"/>
     </w:p>
     <w:p>
       <w:pPr>
@@ -35657,9 +35661,10 @@
           <w:szCs w:val="28"/>
         </w:rPr>
       </w:pPr>
-      <w:bookmarkStart w:id="11" w:name="_Toc25244474"/>
-      <w:bookmarkStart w:id="12" w:name="_Toc28017255"/>
-      <w:bookmarkStart w:id="13" w:name="_Toc28019894"/>
+      <w:bookmarkStart w:id="13" w:name="_Toc25244474"/>
+      <w:bookmarkStart w:id="14" w:name="_Toc28017255"/>
+      <w:bookmarkStart w:id="15" w:name="_Toc28019894"/>
+      <w:bookmarkStart w:id="16" w:name="_Toc28301103"/>
       <w:r>
         <w:rPr>
           <w:rFonts w:ascii="Times New Roman" w:hAnsi="Times New Roman"/>
@@ -35669,9 +35674,10 @@
         <w:lastRenderedPageBreak/>
         <w:t>Quản lý đơn hàng của người dùng</w:t>
       </w:r>
-      <w:bookmarkEnd w:id="11"/>
-      <w:bookmarkEnd w:id="12"/>
       <w:bookmarkEnd w:id="13"/>
+      <w:bookmarkEnd w:id="14"/>
+      <w:bookmarkEnd w:id="15"/>
+      <w:bookmarkEnd w:id="16"/>
     </w:p>
     <w:p>
       <w:pPr>
@@ -35686,7 +35692,7 @@
           <w:szCs w:val="28"/>
         </w:rPr>
       </w:pPr>
-      <w:bookmarkStart w:id="14" w:name="_Toc25244475"/>
+      <w:bookmarkStart w:id="17" w:name="_Toc25244475"/>
       <w:r>
         <w:rPr>
           <w:b/>
@@ -35695,7 +35701,7 @@
         </w:rPr>
         <w:t>Use case 022: Xem đơn hàng</w:t>
       </w:r>
-      <w:bookmarkEnd w:id="14"/>
+      <w:bookmarkEnd w:id="17"/>
     </w:p>
     <w:p>
       <w:pPr>
@@ -36568,7 +36574,7 @@
           <w:szCs w:val="28"/>
         </w:rPr>
       </w:pPr>
-      <w:bookmarkStart w:id="15" w:name="_Toc25244476"/>
+      <w:bookmarkStart w:id="18" w:name="_Toc25244476"/>
       <w:r>
         <w:br w:type="page"/>
       </w:r>
@@ -36581,7 +36587,7 @@
         <w:lastRenderedPageBreak/>
         <w:t>Use case 023: Đánh giá</w:t>
       </w:r>
-      <w:bookmarkEnd w:id="15"/>
+      <w:bookmarkEnd w:id="18"/>
       <w:r>
         <w:rPr>
           <w:b/>
@@ -37609,7 +37615,7 @@
           <w:szCs w:val="28"/>
         </w:rPr>
       </w:pPr>
-      <w:bookmarkStart w:id="16" w:name="_Toc25244477"/>
+      <w:bookmarkStart w:id="19" w:name="_Toc25244477"/>
       <w:r>
         <w:rPr>
           <w:b/>
@@ -37618,7 +37624,7 @@
         </w:rPr>
         <w:t>Use case 024: Huỷ đơn hàng</w:t>
       </w:r>
-      <w:bookmarkEnd w:id="16"/>
+      <w:bookmarkEnd w:id="19"/>
     </w:p>
     <w:p>
       <w:pPr>
@@ -38961,17 +38967,17 @@
       <w:pPr>
         <w:pStyle w:val="Heading1"/>
       </w:pPr>
-      <w:bookmarkStart w:id="17" w:name="_Toc28019895"/>
+      <w:bookmarkStart w:id="20" w:name="_Toc28301104"/>
       <w:r>
         <w:t>THIẾT KẾ KIẾN TRÚC</w:t>
       </w:r>
-      <w:bookmarkEnd w:id="17"/>
+      <w:bookmarkEnd w:id="20"/>
     </w:p>
     <w:p>
       <w:pPr>
         <w:pStyle w:val="Heading2"/>
       </w:pPr>
-      <w:bookmarkStart w:id="18" w:name="_Toc28019896"/>
+      <w:bookmarkStart w:id="21" w:name="_Toc28301105"/>
       <w:r>
         <w:t xml:space="preserve">Kiến trúc </w:t>
       </w:r>
@@ -38981,7 +38987,7 @@
       <w:r>
         <w:t xml:space="preserve"> mềm sử dụng</w:t>
       </w:r>
-      <w:bookmarkEnd w:id="18"/>
+      <w:bookmarkEnd w:id="21"/>
     </w:p>
     <w:p>
       <w:pPr>
@@ -39015,7 +39021,7 @@
           <w:szCs w:val="28"/>
         </w:rPr>
         <w:drawing>
-          <wp:inline distT="0" distB="0" distL="0" distR="0" wp14:anchorId="009D4AFC" wp14:editId="2D524910">
+          <wp:inline distT="0" distB="0" distL="0" distR="0" wp14:anchorId="5E4305D9" wp14:editId="4C44384A">
             <wp:extent cx="5382260" cy="3221355"/>
             <wp:effectExtent l="0" t="0" r="8890" b="0"/>
             <wp:docPr id="7" name="Picture 7"/>
@@ -39208,11 +39214,11 @@
       <w:pPr>
         <w:pStyle w:val="Heading2"/>
       </w:pPr>
-      <w:bookmarkStart w:id="19" w:name="_Toc28019897"/>
+      <w:bookmarkStart w:id="22" w:name="_Toc28301106"/>
       <w:r>
         <w:t>Công nghệ sử dụng</w:t>
       </w:r>
-      <w:bookmarkEnd w:id="19"/>
+      <w:bookmarkEnd w:id="22"/>
     </w:p>
     <w:p>
       <w:pPr>
@@ -39333,11 +39339,11 @@
       <w:pPr>
         <w:pStyle w:val="Heading2"/>
       </w:pPr>
-      <w:bookmarkStart w:id="20" w:name="_Toc28019898"/>
+      <w:bookmarkStart w:id="23" w:name="_Toc28301107"/>
       <w:r>
         <w:t>Thiết kế tổng quan</w:t>
       </w:r>
-      <w:bookmarkEnd w:id="20"/>
+      <w:bookmarkEnd w:id="23"/>
     </w:p>
     <w:p>
       <w:r>
@@ -39351,7 +39357,7 @@
           <w:noProof/>
         </w:rPr>
         <w:drawing>
-          <wp:inline distT="0" distB="0" distL="0" distR="0" wp14:anchorId="48C9C866" wp14:editId="0019D161">
+          <wp:inline distT="0" distB="0" distL="0" distR="0" wp14:anchorId="70303C48" wp14:editId="0585885A">
             <wp:extent cx="5760720" cy="4359910"/>
             <wp:effectExtent l="0" t="0" r="0" b="2540"/>
             <wp:docPr id="3" name="Picture 3"/>
@@ -39397,11 +39403,11 @@
       <w:pPr>
         <w:pStyle w:val="Heading2"/>
       </w:pPr>
-      <w:bookmarkStart w:id="21" w:name="_Toc28019899"/>
+      <w:bookmarkStart w:id="24" w:name="_Toc28301108"/>
       <w:r>
         <w:t>Thiết kế chi tiết gói</w:t>
       </w:r>
-      <w:bookmarkEnd w:id="21"/>
+      <w:bookmarkEnd w:id="24"/>
     </w:p>
     <w:p>
       <w:r>
@@ -39416,7 +39422,7 @@
         </w:rPr>
         <w:lastRenderedPageBreak/>
         <w:drawing>
-          <wp:inline distT="0" distB="0" distL="0" distR="0" wp14:anchorId="798229A3" wp14:editId="11844349">
+          <wp:inline distT="0" distB="0" distL="0" distR="0" wp14:anchorId="6ECC9146" wp14:editId="38EE2D8E">
             <wp:extent cx="5760720" cy="4547235"/>
             <wp:effectExtent l="0" t="0" r="0" b="5715"/>
             <wp:docPr id="4" name="Picture 4"/>
@@ -39475,7 +39481,7 @@
         </w:rPr>
         <w:lastRenderedPageBreak/>
         <w:drawing>
-          <wp:inline distT="0" distB="0" distL="0" distR="0" wp14:anchorId="1A160C62" wp14:editId="5AE5BC4E">
+          <wp:inline distT="0" distB="0" distL="0" distR="0" wp14:anchorId="245675A2" wp14:editId="23EB818C">
             <wp:extent cx="5760720" cy="4411980"/>
             <wp:effectExtent l="0" t="0" r="0" b="7620"/>
             <wp:docPr id="8" name="Picture 8"/>
@@ -39531,7 +39537,7 @@
         </w:rPr>
         <w:lastRenderedPageBreak/>
         <w:drawing>
-          <wp:inline distT="0" distB="0" distL="0" distR="0" wp14:anchorId="3A75D8B9" wp14:editId="5608099F">
+          <wp:inline distT="0" distB="0" distL="0" distR="0" wp14:anchorId="1CD5AC75" wp14:editId="4C45BAC0">
             <wp:extent cx="5760720" cy="5426075"/>
             <wp:effectExtent l="0" t="0" r="0" b="3175"/>
             <wp:docPr id="9" name="Picture 9"/>
@@ -39590,7 +39596,7 @@
         </w:rPr>
         <w:lastRenderedPageBreak/>
         <w:drawing>
-          <wp:inline distT="0" distB="0" distL="0" distR="0" wp14:anchorId="0D65FF7E" wp14:editId="1D073960">
+          <wp:inline distT="0" distB="0" distL="0" distR="0" wp14:anchorId="2A1A4512" wp14:editId="4CD89DE7">
             <wp:extent cx="5760720" cy="4955540"/>
             <wp:effectExtent l="0" t="0" r="0" b="0"/>
             <wp:docPr id="10" name="Picture 10"/>
@@ -39646,7 +39652,7 @@
         </w:rPr>
         <w:lastRenderedPageBreak/>
         <w:drawing>
-          <wp:inline distT="0" distB="0" distL="0" distR="0" wp14:anchorId="3930DEFC" wp14:editId="22E72B7C">
+          <wp:inline distT="0" distB="0" distL="0" distR="0" wp14:anchorId="2D2E8302" wp14:editId="6C64A044">
             <wp:extent cx="5760720" cy="4431665"/>
             <wp:effectExtent l="0" t="0" r="0" b="6985"/>
             <wp:docPr id="11" name="Picture 11"/>
@@ -39702,7 +39708,7 @@
         </w:rPr>
         <w:lastRenderedPageBreak/>
         <w:drawing>
-          <wp:inline distT="0" distB="0" distL="0" distR="0" wp14:anchorId="197C07E5" wp14:editId="4647997C">
+          <wp:inline distT="0" distB="0" distL="0" distR="0" wp14:anchorId="6B6547E9" wp14:editId="2784B58D">
             <wp:extent cx="5760720" cy="4464050"/>
             <wp:effectExtent l="0" t="0" r="0" b="0"/>
             <wp:docPr id="12" name="Picture 12"/>
@@ -39748,11 +39754,11 @@
       <w:pPr>
         <w:pStyle w:val="Heading2"/>
       </w:pPr>
-      <w:bookmarkStart w:id="22" w:name="_Toc28019900"/>
+      <w:bookmarkStart w:id="25" w:name="_Toc28301109"/>
       <w:r>
         <w:t>Biểu đồ tương tác</w:t>
       </w:r>
-      <w:bookmarkEnd w:id="22"/>
+      <w:bookmarkEnd w:id="25"/>
     </w:p>
     <w:p>
       <w:pPr>
@@ -39808,7 +39814,7 @@
         </w:rPr>
         <w:lastRenderedPageBreak/>
         <w:drawing>
-          <wp:inline distT="0" distB="0" distL="0" distR="0">
+          <wp:inline distT="0" distB="0" distL="0" distR="0" wp14:anchorId="29359819" wp14:editId="0818C191">
             <wp:extent cx="5760720" cy="4033520"/>
             <wp:effectExtent l="0" t="0" r="0" b="5080"/>
             <wp:docPr id="13" name="Picture 13"/>
@@ -39913,7 +39919,7 @@
           <w:szCs w:val="28"/>
         </w:rPr>
         <w:drawing>
-          <wp:inline distT="0" distB="0" distL="0" distR="0">
+          <wp:inline distT="0" distB="0" distL="0" distR="0" wp14:anchorId="38C679EB" wp14:editId="31400696">
             <wp:extent cx="5760720" cy="3832860"/>
             <wp:effectExtent l="0" t="0" r="0" b="0"/>
             <wp:docPr id="14" name="Picture 14"/>
@@ -40018,7 +40024,7 @@
           <w:szCs w:val="28"/>
         </w:rPr>
         <w:drawing>
-          <wp:inline distT="0" distB="0" distL="0" distR="0">
+          <wp:inline distT="0" distB="0" distL="0" distR="0" wp14:anchorId="004976A6" wp14:editId="1D595CBA">
             <wp:extent cx="5760720" cy="4490720"/>
             <wp:effectExtent l="0" t="0" r="0" b="5080"/>
             <wp:docPr id="15" name="Picture 15"/>
@@ -40122,7 +40128,7 @@
         </w:rPr>
         <w:lastRenderedPageBreak/>
         <w:drawing>
-          <wp:inline distT="0" distB="0" distL="0" distR="0">
+          <wp:inline distT="0" distB="0" distL="0" distR="0" wp14:anchorId="08471BAD" wp14:editId="2AFD5E04">
             <wp:extent cx="5760720" cy="3285490"/>
             <wp:effectExtent l="0" t="0" r="0" b="0"/>
             <wp:docPr id="16" name="Picture 16"/>
@@ -40225,7 +40231,7 @@
           <w:szCs w:val="28"/>
         </w:rPr>
         <w:drawing>
-          <wp:inline distT="0" distB="0" distL="0" distR="0">
+          <wp:inline distT="0" distB="0" distL="0" distR="0" wp14:anchorId="550C92B3" wp14:editId="5E64AF4C">
             <wp:extent cx="5760720" cy="2809240"/>
             <wp:effectExtent l="0" t="0" r="0" b="0"/>
             <wp:docPr id="17" name="Picture 17"/>
@@ -40329,7 +40335,7 @@
         </w:rPr>
         <w:lastRenderedPageBreak/>
         <w:drawing>
-          <wp:inline distT="0" distB="0" distL="0" distR="0">
+          <wp:inline distT="0" distB="0" distL="0" distR="0" wp14:anchorId="57A5E162" wp14:editId="11C4403A">
             <wp:extent cx="5760720" cy="3287395"/>
             <wp:effectExtent l="0" t="0" r="0" b="8255"/>
             <wp:docPr id="18" name="Picture 18"/>
@@ -40432,7 +40438,7 @@
           <w:szCs w:val="28"/>
         </w:rPr>
         <w:drawing>
-          <wp:inline distT="0" distB="0" distL="0" distR="0">
+          <wp:inline distT="0" distB="0" distL="0" distR="0" wp14:anchorId="30E09975" wp14:editId="336BF3AC">
             <wp:extent cx="5760720" cy="4901565"/>
             <wp:effectExtent l="0" t="0" r="0" b="0"/>
             <wp:docPr id="19" name="Picture 19"/>
@@ -40535,7 +40541,7 @@
           <w:szCs w:val="28"/>
         </w:rPr>
         <w:drawing>
-          <wp:inline distT="0" distB="0" distL="0" distR="0">
+          <wp:inline distT="0" distB="0" distL="0" distR="0" wp14:anchorId="4F6FE2FA" wp14:editId="12637454">
             <wp:extent cx="5760720" cy="3518535"/>
             <wp:effectExtent l="0" t="0" r="0" b="5715"/>
             <wp:docPr id="20" name="Picture 20"/>
@@ -40639,7 +40645,7 @@
         </w:rPr>
         <w:lastRenderedPageBreak/>
         <w:drawing>
-          <wp:inline distT="0" distB="0" distL="0" distR="0">
+          <wp:inline distT="0" distB="0" distL="0" distR="0" wp14:anchorId="0C727663" wp14:editId="1E346C77">
             <wp:extent cx="5760720" cy="4015740"/>
             <wp:effectExtent l="0" t="0" r="0" b="3810"/>
             <wp:docPr id="21" name="Picture 21"/>
@@ -40742,7 +40748,7 @@
           <w:szCs w:val="28"/>
         </w:rPr>
         <w:drawing>
-          <wp:inline distT="0" distB="0" distL="0" distR="0">
+          <wp:inline distT="0" distB="0" distL="0" distR="0" wp14:anchorId="5C31C30E" wp14:editId="7C14E844">
             <wp:extent cx="5760720" cy="3710305"/>
             <wp:effectExtent l="0" t="0" r="0" b="4445"/>
             <wp:docPr id="22" name="Picture 22"/>
@@ -40846,7 +40852,7 @@
           <w:szCs w:val="28"/>
         </w:rPr>
         <w:drawing>
-          <wp:inline distT="0" distB="0" distL="0" distR="0">
+          <wp:inline distT="0" distB="0" distL="0" distR="0" wp14:anchorId="491F8664" wp14:editId="597396C0">
             <wp:extent cx="5760720" cy="3454400"/>
             <wp:effectExtent l="0" t="0" r="0" b="0"/>
             <wp:docPr id="23" name="Picture 23"/>
@@ -40949,7 +40955,7 @@
           <w:szCs w:val="28"/>
         </w:rPr>
         <w:drawing>
-          <wp:inline distT="0" distB="0" distL="0" distR="0">
+          <wp:inline distT="0" distB="0" distL="0" distR="0" wp14:anchorId="426B1738" wp14:editId="2166A686">
             <wp:extent cx="5760720" cy="2996565"/>
             <wp:effectExtent l="0" t="0" r="0" b="0"/>
             <wp:docPr id="24" name="Picture 24"/>
@@ -41053,7 +41059,7 @@
         </w:rPr>
         <w:lastRenderedPageBreak/>
         <w:drawing>
-          <wp:inline distT="0" distB="0" distL="0" distR="0">
+          <wp:inline distT="0" distB="0" distL="0" distR="0" wp14:anchorId="7A0F1AB9" wp14:editId="30812651">
             <wp:extent cx="5760720" cy="3882390"/>
             <wp:effectExtent l="0" t="0" r="0" b="3810"/>
             <wp:docPr id="25" name="Picture 25"/>
@@ -41156,7 +41162,7 @@
           <w:szCs w:val="28"/>
         </w:rPr>
         <w:drawing>
-          <wp:inline distT="0" distB="0" distL="0" distR="0">
+          <wp:inline distT="0" distB="0" distL="0" distR="0" wp14:anchorId="65A7B5AF" wp14:editId="6DF1E69E">
             <wp:extent cx="5760720" cy="3477260"/>
             <wp:effectExtent l="0" t="0" r="0" b="8890"/>
             <wp:docPr id="26" name="Picture 26"/>
@@ -41251,7 +41257,7 @@
         </w:rPr>
         <w:lastRenderedPageBreak/>
         <w:drawing>
-          <wp:inline distT="0" distB="0" distL="0" distR="0">
+          <wp:inline distT="0" distB="0" distL="0" distR="0" wp14:anchorId="742938C0" wp14:editId="6C73199B">
             <wp:extent cx="5760720" cy="3477260"/>
             <wp:effectExtent l="0" t="0" r="0" b="8890"/>
             <wp:docPr id="27" name="Picture 27"/>
@@ -41363,7 +41369,7 @@
           <w:szCs w:val="28"/>
         </w:rPr>
         <w:drawing>
-          <wp:inline distT="0" distB="0" distL="0" distR="0">
+          <wp:inline distT="0" distB="0" distL="0" distR="0" wp14:anchorId="16AA32E4" wp14:editId="1A6F17BE">
             <wp:extent cx="5760720" cy="3112770"/>
             <wp:effectExtent l="0" t="0" r="0" b="0"/>
             <wp:docPr id="28" name="Picture 28"/>
@@ -41467,7 +41473,7 @@
         </w:rPr>
         <w:lastRenderedPageBreak/>
         <w:drawing>
-          <wp:inline distT="0" distB="0" distL="0" distR="0">
+          <wp:inline distT="0" distB="0" distL="0" distR="0" wp14:anchorId="32EE8F5E" wp14:editId="04FEDD99">
             <wp:extent cx="5760720" cy="2371725"/>
             <wp:effectExtent l="0" t="0" r="0" b="9525"/>
             <wp:docPr id="30" name="Picture 30"/>
@@ -41570,7 +41576,7 @@
           <w:szCs w:val="28"/>
         </w:rPr>
         <w:drawing>
-          <wp:inline distT="0" distB="0" distL="0" distR="0">
+          <wp:inline distT="0" distB="0" distL="0" distR="0" wp14:anchorId="4087DEE5" wp14:editId="377EC664">
             <wp:extent cx="5760720" cy="2726055"/>
             <wp:effectExtent l="0" t="0" r="0" b="0"/>
             <wp:docPr id="31" name="Picture 31"/>
@@ -41674,7 +41680,7 @@
         </w:rPr>
         <w:lastRenderedPageBreak/>
         <w:drawing>
-          <wp:inline distT="0" distB="0" distL="0" distR="0">
+          <wp:inline distT="0" distB="0" distL="0" distR="0" wp14:anchorId="158DC3F2" wp14:editId="7AA2D7AD">
             <wp:extent cx="5760720" cy="2656840"/>
             <wp:effectExtent l="0" t="0" r="0" b="0"/>
             <wp:docPr id="32" name="Picture 32"/>
@@ -41777,7 +41783,7 @@
           <w:szCs w:val="28"/>
         </w:rPr>
         <w:drawing>
-          <wp:inline distT="0" distB="0" distL="0" distR="0">
+          <wp:inline distT="0" distB="0" distL="0" distR="0" wp14:anchorId="543913F6" wp14:editId="2CBFB7FC">
             <wp:extent cx="5760720" cy="2071370"/>
             <wp:effectExtent l="0" t="0" r="0" b="5080"/>
             <wp:docPr id="33" name="Picture 33"/>
@@ -41860,31 +41866,29 @@
           <w:szCs w:val="28"/>
         </w:rPr>
       </w:pPr>
-      <w:bookmarkStart w:id="23" w:name="_GoBack"/>
-      <w:bookmarkEnd w:id="23"/>
     </w:p>
     <w:p>
       <w:pPr>
         <w:pStyle w:val="Heading1"/>
       </w:pPr>
-      <w:bookmarkStart w:id="24" w:name="_Toc28019901"/>
+      <w:bookmarkStart w:id="26" w:name="_Toc28301110"/>
       <w:r>
         <w:t xml:space="preserve">THIẾT KẾ </w:t>
       </w:r>
       <w:r>
         <w:t>CƠ SỞ DỮ LIỆU</w:t>
       </w:r>
-      <w:bookmarkEnd w:id="24"/>
+      <w:bookmarkEnd w:id="26"/>
     </w:p>
     <w:p>
       <w:pPr>
         <w:pStyle w:val="Heading2"/>
       </w:pPr>
-      <w:bookmarkStart w:id="25" w:name="_Toc28019902"/>
+      <w:bookmarkStart w:id="27" w:name="_Toc28301111"/>
       <w:r>
         <w:t>Thiết kế mô hình cơ sở dữ liệu</w:t>
       </w:r>
-      <w:bookmarkEnd w:id="25"/>
+      <w:bookmarkEnd w:id="27"/>
     </w:p>
     <w:p>
       <w:pPr>
@@ -41923,10 +41927,10 @@
           <w:szCs w:val="28"/>
         </w:rPr>
         <w:drawing>
-          <wp:inline distT="0" distB="0" distL="0" distR="0" wp14:anchorId="6DF205DB" wp14:editId="78D79412">
-            <wp:extent cx="5760720" cy="3495080"/>
-            <wp:effectExtent l="0" t="0" r="0" b="0"/>
-            <wp:docPr id="2" name="Picture 2"/>
+          <wp:inline distT="0" distB="0" distL="0" distR="0">
+            <wp:extent cx="5760720" cy="4949825"/>
+            <wp:effectExtent l="0" t="0" r="0" b="3175"/>
+            <wp:docPr id="29" name="Picture 29"/>
             <wp:cNvGraphicFramePr>
               <a:graphicFrameLocks xmlns:a="http://schemas.openxmlformats.org/drawingml/2006/main" noChangeAspect="1"/>
             </wp:cNvGraphicFramePr>
@@ -41934,7 +41938,7 @@
               <a:graphicData uri="http://schemas.openxmlformats.org/drawingml/2006/picture">
                 <pic:pic xmlns:pic="http://schemas.openxmlformats.org/drawingml/2006/picture">
                   <pic:nvPicPr>
-                    <pic:cNvPr id="1" name="computer_company_last.png"/>
+                    <pic:cNvPr id="29" name="databaseV2.png"/>
                     <pic:cNvPicPr/>
                   </pic:nvPicPr>
                   <pic:blipFill>
@@ -41952,7 +41956,7 @@
                   <pic:spPr>
                     <a:xfrm>
                       <a:off x="0" y="0"/>
-                      <a:ext cx="5760720" cy="3495080"/>
+                      <a:ext cx="5760720" cy="4949825"/>
                     </a:xfrm>
                     <a:prstGeom prst="rect">
                       <a:avLst/>
@@ -42070,7 +42074,7 @@
         <w:rStyle w:val="PageNumber"/>
         <w:noProof/>
       </w:rPr>
-      <w:t>57</w:t>
+      <w:t>20</w:t>
     </w:r>
     <w:r>
       <w:rPr>
@@ -48305,7 +48309,7 @@
 </file>
 
 <file path=customXml/itemProps1.xml><?xml version="1.0" encoding="utf-8"?>
-<ds:datastoreItem xmlns:ds="http://schemas.openxmlformats.org/officeDocument/2006/customXml" ds:itemID="{F38BB99D-0E20-4014-BD16-0722A80EAB42}">
+<ds:datastoreItem xmlns:ds="http://schemas.openxmlformats.org/officeDocument/2006/customXml" ds:itemID="{1387FA26-F0D6-4EA6-98EE-8EB51D5446CA}">
   <ds:schemaRefs>
     <ds:schemaRef ds:uri="http://schemas.openxmlformats.org/officeDocument/2006/bibliography"/>
   </ds:schemaRefs>

</xml_diff>